<commit_message>
Added CentOS Wordpress tutorial and updated Debian tut
</commit_message>
<xml_diff>
--- a/Book/Chapter5.1/Setting_up_Wordpress_on_Debian_9.docx
+++ b/Book/Chapter5.1/Setting_up_Wordpress_on_Debian_9.docx
@@ -17,10 +17,8 @@
       </w:pPr>
       <w:r>
         <w:rPr>
-          <w:rFonts w:ascii="Lato" w:eastAsia="Times New Roman" w:hAnsi="Lato" w:cs="Times New Roman"/>
-          <w:bCs/>
-          <w:color w:val="272727"/>
-          <w:spacing w:val="-8"/>
+          <w:rFonts w:ascii="Lato" w:hAnsi="Lato" w:cs="Times New Roman"/>
+          <w:color w:val="848484"/>
           <w:sz w:val="21"/>
           <w:szCs w:val="21"/>
         </w:rPr>
@@ -28,10 +26,8 @@
       </w:r>
       <w:r>
         <w:rPr>
-          <w:rFonts w:ascii="Lato" w:eastAsia="Times New Roman" w:hAnsi="Lato" w:cs="Times New Roman"/>
-          <w:bCs/>
-          <w:color w:val="272727"/>
-          <w:spacing w:val="-8"/>
+          <w:rFonts w:ascii="Lato" w:hAnsi="Lato" w:cs="Times New Roman"/>
+          <w:color w:val="848484"/>
           <w:sz w:val="21"/>
           <w:szCs w:val="21"/>
         </w:rPr>
@@ -1208,26 +1204,114 @@
         </w:rPr>
         <w:t>sudo apt install apache2 mysql-server php7.0 php7.0-mysql php7.0-gd</w:t>
       </w:r>
-    </w:p>
-    <w:p>
-      <w:pPr>
-        <w:spacing w:after="516"/>
-        <w:rPr>
-          <w:rFonts w:ascii="Lato" w:hAnsi="Lato" w:cs="Times New Roman"/>
-          <w:color w:val="848484"/>
-          <w:sz w:val="21"/>
-          <w:szCs w:val="21"/>
-        </w:rPr>
-      </w:pPr>
-      <w:r>
-        <w:rPr>
-          <w:rFonts w:ascii="Lato" w:hAnsi="Lato" w:cs="Times New Roman"/>
-          <w:color w:val="848484"/>
-          <w:sz w:val="21"/>
-          <w:szCs w:val="21"/>
-        </w:rPr>
-        <w:t>The last two pieces are plugins for PHP to make it play nice with MariaDB and MySQL and also work better with WordPress.</w:t>
-      </w:r>
+      <w:r>
+        <w:rPr>
+          <w:rFonts w:ascii="Consolas" w:hAnsi="Consolas" w:cs="Courier New"/>
+          <w:color w:val="333333"/>
+          <w:sz w:val="18"/>
+          <w:szCs w:val="18"/>
+          <w:shd w:val="clear" w:color="auto" w:fill="E4E4E4"/>
+        </w:rPr>
+        <w:br/>
+      </w:r>
+      <w:r>
+        <w:rPr>
+          <w:rFonts w:ascii="Consolas" w:hAnsi="Consolas" w:cs="Courier New"/>
+          <w:color w:val="333333"/>
+          <w:sz w:val="18"/>
+          <w:szCs w:val="18"/>
+          <w:shd w:val="clear" w:color="auto" w:fill="E4E4E4"/>
+        </w:rPr>
+        <w:t xml:space="preserve">sudo </w:t>
+      </w:r>
+      <w:r>
+        <w:rPr>
+          <w:rFonts w:ascii="Consolas" w:hAnsi="Consolas" w:cs="Courier New"/>
+          <w:color w:val="333333"/>
+          <w:sz w:val="18"/>
+          <w:szCs w:val="18"/>
+          <w:shd w:val="clear" w:color="auto" w:fill="E4E4E4"/>
+        </w:rPr>
+        <w:t>systemctl enable apache2.service</w:t>
+      </w:r>
+      <w:r>
+        <w:rPr>
+          <w:rFonts w:ascii="Lato" w:hAnsi="Lato" w:cs="Times New Roman"/>
+          <w:color w:val="848484"/>
+          <w:sz w:val="21"/>
+          <w:szCs w:val="21"/>
+        </w:rPr>
+        <w:br/>
+      </w:r>
+      <w:r>
+        <w:rPr>
+          <w:rFonts w:ascii="Consolas" w:hAnsi="Consolas" w:cs="Courier New"/>
+          <w:color w:val="333333"/>
+          <w:sz w:val="18"/>
+          <w:szCs w:val="18"/>
+          <w:shd w:val="clear" w:color="auto" w:fill="E4E4E4"/>
+        </w:rPr>
+        <w:t>sudo s</w:t>
+      </w:r>
+      <w:r>
+        <w:rPr>
+          <w:rFonts w:ascii="Consolas" w:hAnsi="Consolas" w:cs="Courier New"/>
+          <w:color w:val="333333"/>
+          <w:sz w:val="18"/>
+          <w:szCs w:val="18"/>
+          <w:shd w:val="clear" w:color="auto" w:fill="E4E4E4"/>
+        </w:rPr>
+        <w:t>ystemctl enable mysql.service</w:t>
+      </w:r>
+    </w:p>
+    <w:p>
+      <w:pPr>
+        <w:spacing w:after="516"/>
+        <w:rPr>
+          <w:rFonts w:ascii="Lato" w:hAnsi="Lato" w:cs="Times New Roman"/>
+          <w:color w:val="848484"/>
+          <w:sz w:val="21"/>
+          <w:szCs w:val="21"/>
+        </w:rPr>
+      </w:pPr>
+      <w:r>
+        <w:rPr>
+          <w:rFonts w:ascii="Lato" w:hAnsi="Lato" w:cs="Times New Roman"/>
+          <w:color w:val="848484"/>
+          <w:sz w:val="21"/>
+          <w:szCs w:val="21"/>
+        </w:rPr>
+        <w:t xml:space="preserve">The last two pieces </w:t>
+      </w:r>
+      <w:r>
+        <w:rPr>
+          <w:rFonts w:ascii="Lato" w:hAnsi="Lato" w:cs="Times New Roman"/>
+          <w:color w:val="848484"/>
+          <w:sz w:val="21"/>
+          <w:szCs w:val="21"/>
+        </w:rPr>
+        <w:t xml:space="preserve">of the install </w:t>
+      </w:r>
+      <w:r>
+        <w:rPr>
+          <w:rFonts w:ascii="Lato" w:hAnsi="Lato" w:cs="Times New Roman"/>
+          <w:color w:val="848484"/>
+          <w:sz w:val="21"/>
+          <w:szCs w:val="21"/>
+        </w:rPr>
+        <w:t>are plugins for PHP to make it play nice with MariaDB and MySQL and also work better with WordPress.</w:t>
+      </w:r>
+      <w:r>
+        <w:rPr>
+          <w:rFonts w:ascii="Lato" w:hAnsi="Lato" w:cs="Times New Roman"/>
+          <w:color w:val="848484"/>
+          <w:sz w:val="21"/>
+          <w:szCs w:val="21"/>
+        </w:rPr>
+        <w:t xml:space="preserve"> And the last two lines tell the system to start Apache and MariaDB at boot.</w:t>
+      </w:r>
+      <w:bookmarkStart w:id="0" w:name="_GoBack"/>
+      <w:bookmarkEnd w:id="0"/>
     </w:p>
     <w:p>
       <w:pPr>
@@ -1877,7 +1961,43 @@
           <w:sz w:val="21"/>
           <w:szCs w:val="21"/>
         </w:rPr>
-        <w:t>Of everything, PHP needs the least configuration to make it work. It actually does not need any, but one bit that you might want to change in </w:t>
+        <w:t xml:space="preserve">Of everything, PHP needs the least configuration to make it work. </w:t>
+      </w:r>
+      <w:r>
+        <w:rPr>
+          <w:rFonts w:ascii="Lato" w:hAnsi="Lato" w:cs="Times New Roman"/>
+          <w:color w:val="848484"/>
+          <w:sz w:val="21"/>
+          <w:szCs w:val="21"/>
+        </w:rPr>
+        <w:t>Actually, it</w:t>
+      </w:r>
+      <w:r>
+        <w:rPr>
+          <w:rFonts w:ascii="Lato" w:hAnsi="Lato" w:cs="Times New Roman"/>
+          <w:color w:val="848484"/>
+          <w:sz w:val="21"/>
+          <w:szCs w:val="21"/>
+        </w:rPr>
+        <w:t xml:space="preserve"> does not need any, but </w:t>
+      </w:r>
+      <w:r>
+        <w:rPr>
+          <w:rFonts w:ascii="Lato" w:hAnsi="Lato" w:cs="Times New Roman"/>
+          <w:color w:val="848484"/>
+          <w:sz w:val="21"/>
+          <w:szCs w:val="21"/>
+        </w:rPr>
+        <w:t>there is o</w:t>
+      </w:r>
+      <w:r>
+        <w:rPr>
+          <w:rFonts w:ascii="Lato" w:hAnsi="Lato" w:cs="Times New Roman"/>
+          <w:color w:val="848484"/>
+          <w:sz w:val="21"/>
+          <w:szCs w:val="21"/>
+        </w:rPr>
+        <w:t>ne bit that you might want to change in </w:t>
       </w:r>
       <w:r>
         <w:rPr>
@@ -2042,7 +2162,25 @@
           <w:sz w:val="21"/>
           <w:szCs w:val="21"/>
         </w:rPr>
-        <w:t>. What we will want to do, is setup a configuration file for our website. We can this jumpstarted by running:</w:t>
+        <w:t xml:space="preserve">. What we will want to do, is setup a configuration file for our website. We can </w:t>
+      </w:r>
+      <w:r>
+        <w:rPr>
+          <w:rFonts w:ascii="Lato" w:hAnsi="Lato" w:cs="Times New Roman"/>
+          <w:color w:val="848484"/>
+          <w:sz w:val="21"/>
+          <w:szCs w:val="21"/>
+        </w:rPr>
+        <w:t xml:space="preserve">get </w:t>
+      </w:r>
+      <w:r>
+        <w:rPr>
+          <w:rFonts w:ascii="Lato" w:hAnsi="Lato" w:cs="Times New Roman"/>
+          <w:color w:val="848484"/>
+          <w:sz w:val="21"/>
+          <w:szCs w:val="21"/>
+        </w:rPr>
+        <w:t>this jumpstarted by running:</w:t>
       </w:r>
     </w:p>
     <w:p>
@@ -2279,7 +2417,25 @@
           <w:sz w:val="21"/>
           <w:szCs w:val="21"/>
         </w:rPr>
-        <w:t>ServerAlias is essentially the websites domain name, while ServerName is where you can set a subdomain. ServerAdmin is the information on the main administrator of the website (either a local or remote user), and DocumentRoot tells Apache where the files for the website are located. This is all the configuration that will be needed for our website. If you want to host another on the same server, make another config file for it, set the info to be what you need, and you are set.</w:t>
+        <w:t>ServerAlias is essentially the website</w:t>
+      </w:r>
+      <w:r>
+        <w:rPr>
+          <w:rFonts w:ascii="Lato" w:hAnsi="Lato" w:cs="Times New Roman"/>
+          <w:color w:val="848484"/>
+          <w:sz w:val="21"/>
+          <w:szCs w:val="21"/>
+        </w:rPr>
+        <w:t>’</w:t>
+      </w:r>
+      <w:r>
+        <w:rPr>
+          <w:rFonts w:ascii="Lato" w:hAnsi="Lato" w:cs="Times New Roman"/>
+          <w:color w:val="848484"/>
+          <w:sz w:val="21"/>
+          <w:szCs w:val="21"/>
+        </w:rPr>
+        <w:t>s domain name, while ServerName is where you can set a subdomain. ServerAdmin is the information on the main administrator of the website (either a local or remote user), and DocumentRoot tells Apache where the files for the website are located. This is all the configuration that will be needed for our website. If you want to host another on the same server, make another config file for it, set the info to be what you need, and you are set.</w:t>
       </w:r>
     </w:p>
     <w:p>
@@ -2811,8 +2967,6 @@
         </w:rPr>
         <w:t>t a WordPress installation page!</w:t>
       </w:r>
-      <w:bookmarkStart w:id="0" w:name="_GoBack"/>
-      <w:bookmarkEnd w:id="0"/>
     </w:p>
     <w:p>
       <w:pPr>
@@ -3749,7 +3903,7 @@
 </file>
 
 <file path=customXml/itemProps1.xml><?xml version="1.0" encoding="utf-8"?>
-<ds:datastoreItem xmlns:ds="http://schemas.openxmlformats.org/officeDocument/2006/customXml" ds:itemID="{FD76A319-3452-6946-9B1B-F10E51E80FAB}">
+<ds:datastoreItem xmlns:ds="http://schemas.openxmlformats.org/officeDocument/2006/customXml" ds:itemID="{CA4316AD-7281-EC46-A2F5-09975B623F7B}">
   <ds:schemaRefs>
     <ds:schemaRef ds:uri="http://schemas.openxmlformats.org/officeDocument/2006/bibliography"/>
   </ds:schemaRefs>

</xml_diff>